<commit_message>
the files is okay
</commit_message>
<xml_diff>
--- a/descriptions.docx
+++ b/descriptions.docx
@@ -6,13 +6,15 @@
       <w:pPr>
         <w:jc w:val="center"/>
         <w:rPr>
-          <w:rFonts w:hint="cs"/>
           <w:rtl/>
           <w:lang w:bidi="fa-IR"/>
         </w:rPr>
       </w:pPr>
       <w:r>
         <w:t>LA_PROJECT_4002023027_</w:t>
+      </w:r>
+      <w:r>
+        <w:t>4013333054</w:t>
       </w:r>
     </w:p>
     <w:p>
@@ -686,7 +688,23 @@
         <w:t>باشد، به صورت بازگشتی داریم</w:t>
       </w:r>
       <w:r>
-        <w:t>: T(n)=n×T(n−1)T(n) = n \times T(n-1)T(n)=n×T(n−1)</w:t>
+        <w:t>: T(n)=</w:t>
+      </w:r>
+      <w:proofErr w:type="spellStart"/>
+      <w:r>
+        <w:t>n×T</w:t>
+      </w:r>
+      <w:proofErr w:type="spellEnd"/>
+      <w:r>
+        <w:t>(n−1)T(n) = n \times T(n-1)T(n)=</w:t>
+      </w:r>
+      <w:proofErr w:type="spellStart"/>
+      <w:r>
+        <w:t>n×T</w:t>
+      </w:r>
+      <w:proofErr w:type="spellEnd"/>
+      <w:r>
+        <w:t>(n−1)</w:t>
       </w:r>
     </w:p>
     <w:p>
@@ -704,7 +722,15 @@
         <w:t xml:space="preserve">بنابراین، پیچیدگی زمانی این روش به صورت </w:t>
       </w:r>
       <w:r>
-        <w:t xml:space="preserve">O(n!)O(n!)O(n!) </w:t>
+        <w:t>O(n!)O(n</w:t>
+      </w:r>
+      <w:proofErr w:type="gramStart"/>
+      <w:r>
+        <w:t>!)O</w:t>
+      </w:r>
+      <w:proofErr w:type="gramEnd"/>
+      <w:r>
+        <w:t xml:space="preserve">(n!) </w:t>
       </w:r>
       <w:r>
         <w:rPr>
@@ -885,8 +911,13 @@
         </w:rPr>
         <w:t xml:space="preserve">تعداد عملیات اصلی مورد نیاز برای تبدیل ماتریس </w:t>
       </w:r>
-      <w:r>
-        <w:t xml:space="preserve">n×n </w:t>
+      <w:proofErr w:type="spellStart"/>
+      <w:r>
+        <w:t>n×n</w:t>
+      </w:r>
+      <w:proofErr w:type="spellEnd"/>
+      <w:r>
+        <w:t xml:space="preserve"> </w:t>
       </w:r>
       <w:r>
         <w:rPr>
@@ -1572,7 +1603,30 @@
           <w:shd w:val="clear" w:color="auto" w:fill="FFFFFF"/>
         </w:rPr>
         <w:br/>
-        <w:t xml:space="preserve">gui </w:t>
+      </w:r>
+      <w:proofErr w:type="spellStart"/>
+      <w:r>
+        <w:rPr>
+          <w:rStyle w:val="Strong"/>
+          <w:rFonts w:ascii="Tahoma" w:hAnsi="Tahoma" w:cs="Tahoma"/>
+          <w:color w:val="323232"/>
+          <w:sz w:val="21"/>
+          <w:szCs w:val="21"/>
+          <w:shd w:val="clear" w:color="auto" w:fill="FFFFFF"/>
+        </w:rPr>
+        <w:t>gui</w:t>
+      </w:r>
+      <w:proofErr w:type="spellEnd"/>
+      <w:r>
+        <w:rPr>
+          <w:rStyle w:val="Strong"/>
+          <w:rFonts w:ascii="Tahoma" w:hAnsi="Tahoma" w:cs="Tahoma"/>
+          <w:color w:val="323232"/>
+          <w:sz w:val="21"/>
+          <w:szCs w:val="21"/>
+          <w:shd w:val="clear" w:color="auto" w:fill="FFFFFF"/>
+        </w:rPr>
+        <w:t xml:space="preserve"> </w:t>
       </w:r>
       <w:r>
         <w:rPr>
@@ -1584,8 +1638,22 @@
           <w:shd w:val="clear" w:color="auto" w:fill="FFFFFF"/>
           <w:lang w:bidi="fa-IR"/>
         </w:rPr>
-        <w:t>is implemented for somes</w:t>
-      </w:r>
+        <w:t xml:space="preserve">is implemented for </w:t>
+      </w:r>
+      <w:proofErr w:type="spellStart"/>
+      <w:r>
+        <w:rPr>
+          <w:rStyle w:val="Strong"/>
+          <w:rFonts w:ascii="Tahoma" w:hAnsi="Tahoma" w:cs="Tahoma"/>
+          <w:color w:val="323232"/>
+          <w:sz w:val="21"/>
+          <w:szCs w:val="21"/>
+          <w:shd w:val="clear" w:color="auto" w:fill="FFFFFF"/>
+          <w:lang w:bidi="fa-IR"/>
+        </w:rPr>
+        <w:t>somes</w:t>
+      </w:r>
+      <w:proofErr w:type="spellEnd"/>
     </w:p>
     <w:sectPr>
       <w:pgSz w:w="12240" w:h="15840"/>

</xml_diff>

<commit_message>
the project is done
</commit_message>
<xml_diff>
--- a/descriptions.docx
+++ b/descriptions.docx
@@ -1481,69 +1481,883 @@
       <w:pPr>
         <w:bidi/>
         <w:rPr>
-          <w:rtl/>
-        </w:rPr>
-      </w:pPr>
-    </w:p>
-    <w:p>
-      <w:pPr>
-        <w:bidi/>
-        <w:rPr>
-          <w:rtl/>
-        </w:rPr>
-      </w:pPr>
-    </w:p>
-    <w:p>
-      <w:pPr>
-        <w:bidi/>
-        <w:rPr>
-          <w:rtl/>
-        </w:rPr>
-      </w:pPr>
-    </w:p>
-    <w:p>
-      <w:pPr>
-        <w:bidi/>
-        <w:rPr>
-          <w:rtl/>
-        </w:rPr>
-      </w:pPr>
-    </w:p>
-    <w:p>
-      <w:pPr>
-        <w:bidi/>
-        <w:rPr>
-          <w:rtl/>
-        </w:rPr>
-      </w:pPr>
-    </w:p>
-    <w:p>
-      <w:pPr>
-        <w:bidi/>
-        <w:rPr>
-          <w:rtl/>
-        </w:rPr>
-      </w:pPr>
-    </w:p>
-    <w:p>
-      <w:pPr>
-        <w:bidi/>
-        <w:rPr>
-          <w:rtl/>
-        </w:rPr>
-      </w:pPr>
-    </w:p>
-    <w:p>
-      <w:pPr>
-        <w:bidi/>
-        <w:rPr>
-          <w:rtl/>
-        </w:rPr>
-      </w:pPr>
-    </w:p>
-    <w:p>
-      <w:pPr>
-        <w:rPr>
+          <w:rFonts w:hint="cs"/>
+          <w:rtl/>
+          <w:lang w:bidi="fa-IR"/>
+        </w:rPr>
+      </w:pPr>
+    </w:p>
+    <w:p>
+      <w:pPr>
+        <w:bidi/>
+        <w:rPr>
+          <w:rtl/>
+        </w:rPr>
+      </w:pPr>
+    </w:p>
+    <w:p>
+      <w:pPr>
+        <w:bidi/>
+        <w:rPr>
+          <w:rtl/>
+        </w:rPr>
+      </w:pPr>
+    </w:p>
+    <w:p>
+      <w:pPr>
+        <w:bidi/>
+        <w:rPr>
+          <w:rtl/>
+        </w:rPr>
+      </w:pPr>
+    </w:p>
+    <w:p>
+      <w:pPr>
+        <w:bidi/>
+        <w:rPr>
+          <w:rtl/>
+        </w:rPr>
+      </w:pPr>
+    </w:p>
+    <w:p>
+      <w:pPr>
+        <w:bidi/>
+        <w:rPr>
+          <w:rtl/>
+        </w:rPr>
+      </w:pPr>
+    </w:p>
+    <w:p>
+      <w:pPr>
+        <w:bidi/>
+        <w:rPr>
+          <w:rtl/>
+        </w:rPr>
+      </w:pPr>
+    </w:p>
+    <w:p>
+      <w:pPr>
+        <w:bidi/>
+        <w:rPr>
+          <w:rtl/>
+        </w:rPr>
+      </w:pPr>
+    </w:p>
+    <w:p>
+      <w:pPr>
+        <w:bidi/>
+        <w:rPr>
+          <w:rtl/>
+        </w:rPr>
+      </w:pPr>
+    </w:p>
+    <w:p>
+      <w:pPr>
+        <w:bidi/>
+        <w:rPr>
+          <w:rtl/>
+        </w:rPr>
+      </w:pPr>
+    </w:p>
+    <w:p>
+      <w:pPr>
+        <w:bidi/>
+        <w:rPr>
+          <w:rtl/>
+        </w:rPr>
+      </w:pPr>
+    </w:p>
+    <w:p>
+      <w:pPr>
+        <w:bidi/>
+        <w:rPr>
+          <w:rtl/>
+        </w:rPr>
+      </w:pPr>
+    </w:p>
+    <w:p>
+      <w:pPr>
+        <w:bidi/>
+        <w:rPr>
+          <w:rtl/>
+        </w:rPr>
+      </w:pPr>
+    </w:p>
+    <w:p>
+      <w:pPr>
+        <w:bidi/>
+        <w:rPr>
+          <w:rtl/>
+        </w:rPr>
+      </w:pPr>
+    </w:p>
+    <w:p>
+      <w:pPr>
+        <w:bidi/>
+        <w:rPr>
+          <w:rtl/>
+        </w:rPr>
+      </w:pPr>
+    </w:p>
+    <w:p>
+      <w:pPr>
+        <w:bidi/>
+        <w:rPr>
+          <w:rtl/>
+        </w:rPr>
+      </w:pPr>
+    </w:p>
+    <w:p>
+      <w:pPr>
+        <w:bidi/>
+        <w:rPr>
+          <w:rtl/>
+        </w:rPr>
+      </w:pPr>
+    </w:p>
+    <w:p>
+      <w:pPr>
+        <w:bidi/>
+        <w:rPr>
+          <w:rtl/>
+        </w:rPr>
+      </w:pPr>
+    </w:p>
+    <w:p>
+      <w:pPr>
+        <w:bidi/>
+        <w:rPr>
+          <w:rtl/>
+        </w:rPr>
+      </w:pPr>
+    </w:p>
+    <w:p>
+      <w:pPr>
+        <w:bidi/>
+        <w:rPr>
+          <w:sz w:val="40"/>
+          <w:szCs w:val="40"/>
+          <w:rtl/>
+          <w:lang w:bidi="fa-IR"/>
+        </w:rPr>
+      </w:pPr>
+      <w:r>
+        <w:rPr>
+          <w:rFonts w:hint="cs"/>
+          <w:sz w:val="56"/>
+          <w:szCs w:val="56"/>
+          <w:rtl/>
+        </w:rPr>
+        <w:lastRenderedPageBreak/>
+        <w:t>توضیحات:</w:t>
+      </w:r>
+      <w:r>
+        <w:rPr>
+          <w:sz w:val="56"/>
+          <w:szCs w:val="56"/>
+          <w:rtl/>
+        </w:rPr>
+        <w:br/>
+      </w:r>
+      <w:r>
+        <w:rPr>
+          <w:rFonts w:hint="cs"/>
+          <w:b/>
+          <w:bCs/>
+          <w:sz w:val="56"/>
+          <w:szCs w:val="56"/>
+          <w:rtl/>
+        </w:rPr>
+        <w:t xml:space="preserve">در فولدر </w:t>
+      </w:r>
+      <w:r>
+        <w:rPr>
+          <w:rFonts w:hint="cs"/>
+          <w:b/>
+          <w:bCs/>
+          <w:sz w:val="56"/>
+          <w:szCs w:val="56"/>
+          <w:rtl/>
+        </w:rPr>
+        <w:t>"</w:t>
+      </w:r>
+      <w:r>
+        <w:rPr>
+          <w:rFonts w:hint="cs"/>
+          <w:b/>
+          <w:bCs/>
+          <w:sz w:val="56"/>
+          <w:szCs w:val="56"/>
+          <w:rtl/>
+        </w:rPr>
+        <w:t>سوال یک</w:t>
+      </w:r>
+      <w:r>
+        <w:rPr>
+          <w:rFonts w:hint="cs"/>
+          <w:b/>
+          <w:bCs/>
+          <w:sz w:val="56"/>
+          <w:szCs w:val="56"/>
+          <w:rtl/>
+        </w:rPr>
+        <w:t>"</w:t>
+      </w:r>
+      <w:r>
+        <w:rPr>
+          <w:rFonts w:hint="cs"/>
+          <w:sz w:val="56"/>
+          <w:szCs w:val="56"/>
+          <w:rtl/>
+        </w:rPr>
+        <w:t xml:space="preserve"> &gt;&gt;&gt;&gt; </w:t>
+      </w:r>
+      <w:r>
+        <w:rPr>
+          <w:rFonts w:hint="cs"/>
+          <w:sz w:val="40"/>
+          <w:szCs w:val="40"/>
+          <w:rtl/>
+        </w:rPr>
+        <w:t>دترمینان ها هستن با نام ها</w:t>
+      </w:r>
+      <w:r>
+        <w:rPr>
+          <w:rFonts w:hint="cs"/>
+          <w:sz w:val="40"/>
+          <w:szCs w:val="40"/>
+          <w:rtl/>
+          <w:lang w:bidi="fa-IR"/>
+        </w:rPr>
+        <w:t>ی:</w:t>
+      </w:r>
+    </w:p>
+    <w:p>
+      <w:pPr>
+        <w:bidi/>
+        <w:rPr>
+          <w:sz w:val="40"/>
+          <w:szCs w:val="40"/>
+          <w:rtl/>
+        </w:rPr>
+      </w:pPr>
+      <w:r>
+        <w:rPr>
+          <w:sz w:val="40"/>
+          <w:szCs w:val="40"/>
+        </w:rPr>
+        <w:t>1-final-terminal</w:t>
+      </w:r>
+    </w:p>
+    <w:p>
+      <w:pPr>
+        <w:bidi/>
+        <w:rPr>
+          <w:sz w:val="40"/>
+          <w:szCs w:val="40"/>
+        </w:rPr>
+      </w:pPr>
+      <w:r>
+        <w:rPr>
+          <w:sz w:val="40"/>
+          <w:szCs w:val="40"/>
+        </w:rPr>
+        <w:t>2-final-terminal</w:t>
+      </w:r>
+    </w:p>
+    <w:p>
+      <w:pPr>
+        <w:bidi/>
+        <w:rPr>
+          <w:sz w:val="40"/>
+          <w:szCs w:val="40"/>
+        </w:rPr>
+      </w:pPr>
+      <w:r>
+        <w:rPr>
+          <w:sz w:val="40"/>
+          <w:szCs w:val="40"/>
+        </w:rPr>
+        <w:t>3-final-terminal</w:t>
+      </w:r>
+    </w:p>
+    <w:p>
+      <w:pPr>
+        <w:bidi/>
+        <w:rPr>
+          <w:sz w:val="56"/>
+          <w:szCs w:val="56"/>
+          <w:rtl/>
+          <w:lang w:bidi="fa-IR"/>
+        </w:rPr>
+      </w:pPr>
+      <w:r>
+        <w:rPr>
+          <w:rFonts w:hint="cs"/>
+          <w:sz w:val="56"/>
+          <w:szCs w:val="56"/>
+          <w:rtl/>
+          <w:lang w:bidi="fa-IR"/>
+        </w:rPr>
+        <w:t>و</w:t>
+      </w:r>
+    </w:p>
+    <w:p>
+      <w:pPr>
+        <w:bidi/>
+        <w:rPr>
+          <w:sz w:val="44"/>
+          <w:szCs w:val="44"/>
+          <w:rtl/>
+        </w:rPr>
+      </w:pPr>
+      <w:r>
+        <w:rPr>
+          <w:sz w:val="44"/>
+          <w:szCs w:val="44"/>
+        </w:rPr>
+        <w:t>1-final-</w:t>
+      </w:r>
+      <w:r>
+        <w:rPr>
+          <w:sz w:val="44"/>
+          <w:szCs w:val="44"/>
+        </w:rPr>
+        <w:t>GUI</w:t>
+      </w:r>
+    </w:p>
+    <w:p>
+      <w:pPr>
+        <w:bidi/>
+        <w:rPr>
+          <w:sz w:val="44"/>
+          <w:szCs w:val="44"/>
+        </w:rPr>
+      </w:pPr>
+      <w:r>
+        <w:rPr>
+          <w:sz w:val="44"/>
+          <w:szCs w:val="44"/>
+        </w:rPr>
+        <w:t>2-final-</w:t>
+      </w:r>
+      <w:r>
+        <w:rPr>
+          <w:sz w:val="44"/>
+          <w:szCs w:val="44"/>
+        </w:rPr>
+        <w:t xml:space="preserve"> </w:t>
+      </w:r>
+      <w:r>
+        <w:rPr>
+          <w:sz w:val="44"/>
+          <w:szCs w:val="44"/>
+        </w:rPr>
+        <w:t>GUI</w:t>
+      </w:r>
+    </w:p>
+    <w:p>
+      <w:pPr>
+        <w:bidi/>
+        <w:rPr>
+          <w:sz w:val="44"/>
+          <w:szCs w:val="44"/>
+        </w:rPr>
+      </w:pPr>
+      <w:r>
+        <w:rPr>
+          <w:sz w:val="44"/>
+          <w:szCs w:val="44"/>
+        </w:rPr>
+        <w:t>3-final-</w:t>
+      </w:r>
+      <w:r>
+        <w:rPr>
+          <w:sz w:val="44"/>
+          <w:szCs w:val="44"/>
+        </w:rPr>
+        <w:t xml:space="preserve"> </w:t>
+      </w:r>
+      <w:r>
+        <w:rPr>
+          <w:sz w:val="44"/>
+          <w:szCs w:val="44"/>
+        </w:rPr>
+        <w:t>GUI</w:t>
+      </w:r>
+    </w:p>
+    <w:p>
+      <w:pPr>
+        <w:bidi/>
+        <w:rPr>
+          <w:sz w:val="56"/>
+          <w:szCs w:val="56"/>
+          <w:rtl/>
+          <w:lang w:bidi="fa-IR"/>
+        </w:rPr>
+      </w:pPr>
+      <w:r>
+        <w:rPr>
+          <w:rFonts w:hint="cs"/>
+          <w:sz w:val="56"/>
+          <w:szCs w:val="56"/>
+          <w:rtl/>
+          <w:lang w:bidi="fa-IR"/>
+        </w:rPr>
+        <w:t>که گرافیکی پیاده سازی شده</w:t>
+      </w:r>
+    </w:p>
+    <w:p>
+      <w:pPr>
+        <w:bidi/>
+        <w:rPr>
+          <w:sz w:val="44"/>
+          <w:szCs w:val="44"/>
+          <w:rtl/>
+          <w:lang w:bidi="fa-IR"/>
+        </w:rPr>
+      </w:pPr>
+      <w:r>
+        <w:rPr>
+          <w:sz w:val="56"/>
+          <w:szCs w:val="56"/>
+          <w:rtl/>
+          <w:lang w:bidi="fa-IR"/>
+        </w:rPr>
+        <w:br/>
+      </w:r>
+      <w:r>
+        <w:rPr>
+          <w:rFonts w:hint="cs"/>
+          <w:b/>
+          <w:bCs/>
+          <w:sz w:val="56"/>
+          <w:szCs w:val="56"/>
+          <w:rtl/>
+          <w:lang w:bidi="fa-IR"/>
+        </w:rPr>
+        <w:t xml:space="preserve">در فولدر </w:t>
+      </w:r>
+      <w:r>
+        <w:rPr>
+          <w:rFonts w:hint="cs"/>
+          <w:b/>
+          <w:bCs/>
+          <w:sz w:val="56"/>
+          <w:szCs w:val="56"/>
+          <w:rtl/>
+          <w:lang w:bidi="fa-IR"/>
+        </w:rPr>
+        <w:t>"</w:t>
+      </w:r>
+      <w:r>
+        <w:rPr>
+          <w:rFonts w:hint="cs"/>
+          <w:b/>
+          <w:bCs/>
+          <w:sz w:val="56"/>
+          <w:szCs w:val="56"/>
+          <w:rtl/>
+          <w:lang w:bidi="fa-IR"/>
+        </w:rPr>
+        <w:t>سوال دو و سه</w:t>
+      </w:r>
+      <w:r>
+        <w:rPr>
+          <w:rFonts w:hint="cs"/>
+          <w:b/>
+          <w:bCs/>
+          <w:sz w:val="56"/>
+          <w:szCs w:val="56"/>
+          <w:rtl/>
+          <w:lang w:bidi="fa-IR"/>
+        </w:rPr>
+        <w:t>"</w:t>
+      </w:r>
+      <w:r>
+        <w:rPr>
+          <w:rFonts w:hint="cs"/>
+          <w:sz w:val="56"/>
+          <w:szCs w:val="56"/>
+          <w:rtl/>
+          <w:lang w:bidi="fa-IR"/>
+        </w:rPr>
+        <w:t xml:space="preserve"> &gt;&gt;&gt; </w:t>
+      </w:r>
+      <w:r>
+        <w:rPr>
+          <w:rFonts w:hint="cs"/>
+          <w:sz w:val="44"/>
+          <w:szCs w:val="44"/>
+          <w:rtl/>
+          <w:lang w:bidi="fa-IR"/>
+        </w:rPr>
+        <w:t>همین فایل هست که توضیحاتی در مورد کدام روش بهتر است و مقایسه انها</w:t>
+      </w:r>
+    </w:p>
+    <w:p>
+      <w:pPr>
+        <w:bidi/>
+        <w:rPr>
+          <w:sz w:val="56"/>
+          <w:szCs w:val="56"/>
+          <w:lang w:bidi="fa-IR"/>
+        </w:rPr>
+      </w:pPr>
+      <w:r>
+        <w:rPr>
+          <w:sz w:val="52"/>
+          <w:szCs w:val="52"/>
+          <w:rtl/>
+          <w:lang w:bidi="fa-IR"/>
+        </w:rPr>
+        <w:br/>
+      </w:r>
+      <w:r>
+        <w:rPr>
+          <w:rFonts w:hint="cs"/>
+          <w:b/>
+          <w:bCs/>
+          <w:sz w:val="56"/>
+          <w:szCs w:val="56"/>
+          <w:rtl/>
+          <w:lang w:bidi="fa-IR"/>
+        </w:rPr>
+        <w:t xml:space="preserve">در فولدر </w:t>
+      </w:r>
+      <w:r>
+        <w:rPr>
+          <w:rFonts w:hint="cs"/>
+          <w:b/>
+          <w:bCs/>
+          <w:sz w:val="56"/>
+          <w:szCs w:val="56"/>
+          <w:rtl/>
+          <w:lang w:bidi="fa-IR"/>
+        </w:rPr>
+        <w:t>"</w:t>
+      </w:r>
+      <w:r>
+        <w:rPr>
+          <w:rFonts w:hint="cs"/>
+          <w:b/>
+          <w:bCs/>
+          <w:sz w:val="56"/>
+          <w:szCs w:val="56"/>
+          <w:rtl/>
+          <w:lang w:bidi="fa-IR"/>
+        </w:rPr>
+        <w:t>سوال اخر</w:t>
+      </w:r>
+      <w:r>
+        <w:rPr>
+          <w:rFonts w:hint="cs"/>
+          <w:b/>
+          <w:bCs/>
+          <w:sz w:val="56"/>
+          <w:szCs w:val="56"/>
+          <w:rtl/>
+          <w:lang w:bidi="fa-IR"/>
+        </w:rPr>
+        <w:t>"</w:t>
+      </w:r>
+      <w:r>
+        <w:rPr>
+          <w:rFonts w:hint="cs"/>
+          <w:sz w:val="56"/>
+          <w:szCs w:val="56"/>
+          <w:rtl/>
+          <w:lang w:bidi="fa-IR"/>
+        </w:rPr>
+        <w:t xml:space="preserve">&gt;&gt;&gt; مربوط به </w:t>
+      </w:r>
+      <w:r>
+        <w:rPr>
+          <w:sz w:val="56"/>
+          <w:szCs w:val="56"/>
+          <w:lang w:bidi="fa-IR"/>
+        </w:rPr>
+        <w:t xml:space="preserve">cipher </w:t>
+      </w:r>
+      <w:r>
+        <w:rPr>
+          <w:rFonts w:hint="cs"/>
+          <w:sz w:val="56"/>
+          <w:szCs w:val="56"/>
+          <w:rtl/>
+          <w:lang w:bidi="fa-IR"/>
+        </w:rPr>
+        <w:t>هست که هر دو صورت گرافیکی و کامندلاین پیاده سازی شده</w:t>
+      </w:r>
+    </w:p>
+    <w:p>
+      <w:pPr>
+        <w:bidi/>
+        <w:rPr>
+          <w:rFonts w:hint="cs"/>
+          <w:sz w:val="56"/>
+          <w:szCs w:val="56"/>
+          <w:rtl/>
+          <w:lang w:bidi="fa-IR"/>
+        </w:rPr>
+      </w:pPr>
+      <w:r>
+        <w:rPr>
+          <w:rFonts w:cs="Arial"/>
+          <w:sz w:val="56"/>
+          <w:szCs w:val="56"/>
+          <w:lang w:bidi="fa-IR"/>
+        </w:rPr>
+        <w:lastRenderedPageBreak/>
+        <w:t>5-</w:t>
+      </w:r>
+      <w:r>
+        <w:rPr>
+          <w:sz w:val="56"/>
+          <w:szCs w:val="56"/>
+          <w:lang w:bidi="fa-IR"/>
+        </w:rPr>
+        <w:t>final1-termina</w:t>
+      </w:r>
+      <w:r>
+        <w:rPr>
+          <w:sz w:val="56"/>
+          <w:szCs w:val="56"/>
+          <w:lang w:bidi="fa-IR"/>
+        </w:rPr>
+        <w:t>l</w:t>
+      </w:r>
+      <w:r>
+        <w:rPr>
+          <w:rFonts w:hint="cs"/>
+          <w:sz w:val="56"/>
+          <w:szCs w:val="56"/>
+          <w:rtl/>
+          <w:lang w:bidi="fa-IR"/>
+        </w:rPr>
+        <w:t xml:space="preserve"> انکریپشن</w:t>
+      </w:r>
+    </w:p>
+    <w:p>
+      <w:pPr>
+        <w:bidi/>
+        <w:rPr>
+          <w:sz w:val="56"/>
+          <w:szCs w:val="56"/>
+          <w:lang w:bidi="fa-IR"/>
+        </w:rPr>
+      </w:pPr>
+      <w:r>
+        <w:rPr>
+          <w:rFonts w:cs="Arial"/>
+          <w:sz w:val="56"/>
+          <w:szCs w:val="56"/>
+          <w:lang w:bidi="fa-IR"/>
+        </w:rPr>
+        <w:t>5-</w:t>
+      </w:r>
+      <w:r>
+        <w:rPr>
+          <w:sz w:val="56"/>
+          <w:szCs w:val="56"/>
+          <w:lang w:bidi="fa-IR"/>
+        </w:rPr>
+        <w:t>final</w:t>
+      </w:r>
+      <w:r>
+        <w:rPr>
+          <w:sz w:val="56"/>
+          <w:szCs w:val="56"/>
+          <w:lang w:bidi="fa-IR"/>
+        </w:rPr>
+        <w:t>2</w:t>
+      </w:r>
+      <w:r>
+        <w:rPr>
+          <w:sz w:val="56"/>
+          <w:szCs w:val="56"/>
+          <w:lang w:bidi="fa-IR"/>
+        </w:rPr>
+        <w:t>-termina</w:t>
+      </w:r>
+      <w:r>
+        <w:rPr>
+          <w:sz w:val="56"/>
+          <w:szCs w:val="56"/>
+          <w:lang w:bidi="fa-IR"/>
+        </w:rPr>
+        <w:t>l</w:t>
+      </w:r>
+      <w:r>
+        <w:rPr>
+          <w:rFonts w:hint="cs"/>
+          <w:sz w:val="56"/>
+          <w:szCs w:val="56"/>
+          <w:rtl/>
+          <w:lang w:bidi="fa-IR"/>
+        </w:rPr>
+        <w:t xml:space="preserve"> دیکریپشن</w:t>
+      </w:r>
+    </w:p>
+    <w:p>
+      <w:pPr>
+        <w:bidi/>
+        <w:rPr>
+          <w:rFonts w:hint="cs"/>
+          <w:sz w:val="56"/>
+          <w:szCs w:val="56"/>
+          <w:rtl/>
+          <w:lang w:bidi="fa-IR"/>
+        </w:rPr>
+      </w:pPr>
+      <w:r>
+        <w:rPr>
+          <w:rFonts w:cs="Arial"/>
+          <w:sz w:val="56"/>
+          <w:szCs w:val="56"/>
+          <w:lang w:bidi="fa-IR"/>
+        </w:rPr>
+        <w:t>5-</w:t>
+      </w:r>
+      <w:r>
+        <w:rPr>
+          <w:sz w:val="56"/>
+          <w:szCs w:val="56"/>
+          <w:lang w:bidi="fa-IR"/>
+        </w:rPr>
+        <w:t>final1-</w:t>
+      </w:r>
+      <w:r>
+        <w:rPr>
+          <w:sz w:val="56"/>
+          <w:szCs w:val="56"/>
+          <w:lang w:bidi="fa-IR"/>
+        </w:rPr>
+        <w:t>GUI</w:t>
+      </w:r>
+      <w:r>
+        <w:rPr>
+          <w:rFonts w:hint="cs"/>
+          <w:sz w:val="56"/>
+          <w:szCs w:val="56"/>
+          <w:rtl/>
+          <w:lang w:bidi="fa-IR"/>
+        </w:rPr>
+        <w:t xml:space="preserve"> انکریپشن</w:t>
+      </w:r>
+    </w:p>
+    <w:p>
+      <w:pPr>
+        <w:bidi/>
+        <w:rPr>
+          <w:sz w:val="56"/>
+          <w:szCs w:val="56"/>
+          <w:lang w:bidi="fa-IR"/>
+        </w:rPr>
+      </w:pPr>
+      <w:r>
+        <w:rPr>
+          <w:rFonts w:cs="Arial"/>
+          <w:sz w:val="56"/>
+          <w:szCs w:val="56"/>
+          <w:lang w:bidi="fa-IR"/>
+        </w:rPr>
+        <w:t>5-</w:t>
+      </w:r>
+      <w:r>
+        <w:rPr>
+          <w:sz w:val="56"/>
+          <w:szCs w:val="56"/>
+          <w:lang w:bidi="fa-IR"/>
+        </w:rPr>
+        <w:t>final</w:t>
+      </w:r>
+      <w:r>
+        <w:rPr>
+          <w:sz w:val="56"/>
+          <w:szCs w:val="56"/>
+          <w:lang w:bidi="fa-IR"/>
+        </w:rPr>
+        <w:t>2</w:t>
+      </w:r>
+      <w:r>
+        <w:rPr>
+          <w:sz w:val="56"/>
+          <w:szCs w:val="56"/>
+          <w:lang w:bidi="fa-IR"/>
+        </w:rPr>
+        <w:t>-</w:t>
+      </w:r>
+      <w:r>
+        <w:rPr>
+          <w:sz w:val="56"/>
+          <w:szCs w:val="56"/>
+          <w:lang w:bidi="fa-IR"/>
+        </w:rPr>
+        <w:t>GUI</w:t>
+      </w:r>
+      <w:r>
+        <w:rPr>
+          <w:rFonts w:hint="cs"/>
+          <w:sz w:val="56"/>
+          <w:szCs w:val="56"/>
+          <w:rtl/>
+          <w:lang w:bidi="fa-IR"/>
+        </w:rPr>
+        <w:t xml:space="preserve"> دیکریپشن</w:t>
+      </w:r>
+    </w:p>
+    <w:p>
+      <w:pPr>
+        <w:bidi/>
+        <w:rPr>
+          <w:rFonts w:hint="cs"/>
+          <w:sz w:val="56"/>
+          <w:szCs w:val="56"/>
+          <w:rtl/>
+          <w:lang w:bidi="fa-IR"/>
+        </w:rPr>
+      </w:pPr>
+    </w:p>
+    <w:p>
+      <w:pPr>
+        <w:bidi/>
+        <w:rPr>
+          <w:rtl/>
+        </w:rPr>
+      </w:pPr>
+    </w:p>
+    <w:p>
+      <w:pPr>
+        <w:bidi/>
+        <w:rPr>
+          <w:rtl/>
+        </w:rPr>
+      </w:pPr>
+    </w:p>
+    <w:p>
+      <w:pPr>
+        <w:bidi/>
+        <w:rPr>
+          <w:rtl/>
+        </w:rPr>
+      </w:pPr>
+    </w:p>
+    <w:p>
+      <w:pPr>
+        <w:bidi/>
+        <w:rPr>
+          <w:sz w:val="52"/>
+          <w:szCs w:val="52"/>
+          <w:rtl/>
+        </w:rPr>
+      </w:pPr>
+    </w:p>
+    <w:p>
+      <w:pPr>
+        <w:rPr>
+          <w:sz w:val="52"/>
+          <w:szCs w:val="52"/>
           <w:lang w:bidi="fa-IR"/>
         </w:rPr>
       </w:pPr>
@@ -1552,8 +2366,8 @@
           <w:rStyle w:val="Strong"/>
           <w:rFonts w:ascii="Tahoma" w:hAnsi="Tahoma" w:cs="Tahoma"/>
           <w:color w:val="323232"/>
-          <w:sz w:val="21"/>
-          <w:szCs w:val="21"/>
+          <w:sz w:val="48"/>
+          <w:szCs w:val="48"/>
           <w:shd w:val="clear" w:color="auto" w:fill="FFFFFF"/>
         </w:rPr>
         <w:t>GitHub Repository</w:t>
@@ -1563,8 +2377,8 @@
           <w:rStyle w:val="Strong"/>
           <w:rFonts w:ascii="Tahoma" w:hAnsi="Tahoma" w:cs="Tahoma" w:hint="cs"/>
           <w:color w:val="323232"/>
-          <w:sz w:val="21"/>
-          <w:szCs w:val="21"/>
+          <w:sz w:val="48"/>
+          <w:szCs w:val="48"/>
           <w:shd w:val="clear" w:color="auto" w:fill="FFFFFF"/>
           <w:rtl/>
         </w:rPr>
@@ -1575,8 +2389,8 @@
           <w:rStyle w:val="Strong"/>
           <w:rFonts w:ascii="Tahoma" w:hAnsi="Tahoma" w:cs="Tahoma"/>
           <w:color w:val="323232"/>
-          <w:sz w:val="21"/>
-          <w:szCs w:val="21"/>
+          <w:sz w:val="48"/>
+          <w:szCs w:val="48"/>
           <w:shd w:val="clear" w:color="auto" w:fill="FFFFFF"/>
         </w:rPr>
         <w:t xml:space="preserve">    </w:t>
@@ -1586,8 +2400,8 @@
           <w:rPr>
             <w:rStyle w:val="Hyperlink"/>
             <w:rFonts w:ascii="Tahoma" w:hAnsi="Tahoma" w:cs="Tahoma"/>
-            <w:sz w:val="21"/>
-            <w:szCs w:val="21"/>
+            <w:sz w:val="48"/>
+            <w:szCs w:val="48"/>
             <w:shd w:val="clear" w:color="auto" w:fill="FFFFFF"/>
           </w:rPr>
           <w:t>https://github.com/MA82F/linear-algebra</w:t>
@@ -1598,8 +2412,8 @@
           <w:rStyle w:val="Strong"/>
           <w:rFonts w:ascii="Tahoma" w:hAnsi="Tahoma" w:cs="Tahoma"/>
           <w:color w:val="323232"/>
-          <w:sz w:val="21"/>
-          <w:szCs w:val="21"/>
+          <w:sz w:val="48"/>
+          <w:szCs w:val="48"/>
           <w:shd w:val="clear" w:color="auto" w:fill="FFFFFF"/>
         </w:rPr>
         <w:br/>
@@ -1610,8 +2424,8 @@
           <w:rStyle w:val="Strong"/>
           <w:rFonts w:ascii="Tahoma" w:hAnsi="Tahoma" w:cs="Tahoma"/>
           <w:color w:val="323232"/>
-          <w:sz w:val="21"/>
-          <w:szCs w:val="21"/>
+          <w:sz w:val="48"/>
+          <w:szCs w:val="48"/>
           <w:shd w:val="clear" w:color="auto" w:fill="FFFFFF"/>
         </w:rPr>
         <w:t>gui</w:t>
@@ -1622,8 +2436,8 @@
           <w:rStyle w:val="Strong"/>
           <w:rFonts w:ascii="Tahoma" w:hAnsi="Tahoma" w:cs="Tahoma"/>
           <w:color w:val="323232"/>
-          <w:sz w:val="21"/>
-          <w:szCs w:val="21"/>
+          <w:sz w:val="48"/>
+          <w:szCs w:val="48"/>
           <w:shd w:val="clear" w:color="auto" w:fill="FFFFFF"/>
         </w:rPr>
         <w:t xml:space="preserve"> </w:t>
@@ -1633,27 +2447,13 @@
           <w:rStyle w:val="Strong"/>
           <w:rFonts w:ascii="Tahoma" w:hAnsi="Tahoma" w:cs="Tahoma"/>
           <w:color w:val="323232"/>
-          <w:sz w:val="21"/>
-          <w:szCs w:val="21"/>
+          <w:sz w:val="48"/>
+          <w:szCs w:val="48"/>
           <w:shd w:val="clear" w:color="auto" w:fill="FFFFFF"/>
           <w:lang w:bidi="fa-IR"/>
         </w:rPr>
-        <w:t xml:space="preserve">is implemented for </w:t>
-      </w:r>
-      <w:proofErr w:type="spellStart"/>
-      <w:r>
-        <w:rPr>
-          <w:rStyle w:val="Strong"/>
-          <w:rFonts w:ascii="Tahoma" w:hAnsi="Tahoma" w:cs="Tahoma"/>
-          <w:color w:val="323232"/>
-          <w:sz w:val="21"/>
-          <w:szCs w:val="21"/>
-          <w:shd w:val="clear" w:color="auto" w:fill="FFFFFF"/>
-          <w:lang w:bidi="fa-IR"/>
-        </w:rPr>
-        <w:t>somes</w:t>
-      </w:r>
-      <w:proofErr w:type="spellEnd"/>
+        <w:t>is implemented</w:t>
+      </w:r>
     </w:p>
     <w:sectPr>
       <w:pgSz w:w="12240" w:h="15840"/>
@@ -3222,6 +4022,7 @@
   <w:style w:type="paragraph" w:default="1" w:styleId="Normal">
     <w:name w:val="Normal"/>
     <w:qFormat/>
+    <w:rsid w:val="00CA71FB"/>
   </w:style>
   <w:style w:type="character" w:default="1" w:styleId="DefaultParagraphFont">
     <w:name w:val="Default Paragraph Font"/>

</xml_diff>

<commit_message>
just question 3 is corrected
</commit_message>
<xml_diff>
--- a/descriptions.docx
+++ b/descriptions.docx
@@ -5,16 +5,45 @@
     <w:p>
       <w:pPr>
         <w:jc w:val="center"/>
-        <w:rPr>
-          <w:rtl/>
-          <w:lang w:bidi="fa-IR"/>
-        </w:rPr>
       </w:pPr>
       <w:r>
         <w:t>LA_PROJECT_4002023027_</w:t>
       </w:r>
       <w:r>
         <w:t>4013333054</w:t>
+      </w:r>
+    </w:p>
+    <w:p>
+      <w:pPr>
+        <w:jc w:val="center"/>
+        <w:rPr>
+          <w:rFonts w:hint="cs"/>
+          <w:rtl/>
+          <w:lang w:bidi="fa-IR"/>
+        </w:rPr>
+      </w:pPr>
+      <w:r>
+        <w:rPr>
+          <w:rFonts w:hint="cs"/>
+          <w:rtl/>
+          <w:lang w:bidi="fa-IR"/>
+        </w:rPr>
+        <w:t xml:space="preserve">محمدامین فهیمی </w:t>
+      </w:r>
+      <w:r>
+        <w:rPr>
+          <w:rtl/>
+          <w:lang w:bidi="fa-IR"/>
+        </w:rPr>
+        <w:t>–</w:t>
+      </w:r>
+      <w:r>
+        <w:rPr>
+          <w:rFonts w:hint="cs"/>
+          <w:rtl/>
+          <w:lang w:bidi="fa-IR"/>
+        </w:rPr>
+        <w:t xml:space="preserve"> ساغر قاسم زاده</w:t>
       </w:r>
     </w:p>
     <w:p>
@@ -688,23 +717,7 @@
         <w:t>باشد، به صورت بازگشتی داریم</w:t>
       </w:r>
       <w:r>
-        <w:t>: T(n)=</w:t>
-      </w:r>
-      <w:proofErr w:type="spellStart"/>
-      <w:r>
-        <w:t>n×T</w:t>
-      </w:r>
-      <w:proofErr w:type="spellEnd"/>
-      <w:r>
-        <w:t>(n−1)T(n) = n \times T(n-1)T(n)=</w:t>
-      </w:r>
-      <w:proofErr w:type="spellStart"/>
-      <w:r>
-        <w:t>n×T</w:t>
-      </w:r>
-      <w:proofErr w:type="spellEnd"/>
-      <w:r>
-        <w:t>(n−1)</w:t>
+        <w:t>: T(n)=n×T(n−1)T(n) = n \times T(n-1)T(n)=n×T(n−1)</w:t>
       </w:r>
     </w:p>
     <w:p>
@@ -722,15 +735,7 @@
         <w:t xml:space="preserve">بنابراین، پیچیدگی زمانی این روش به صورت </w:t>
       </w:r>
       <w:r>
-        <w:t>O(n!)O(n</w:t>
-      </w:r>
-      <w:proofErr w:type="gramStart"/>
-      <w:r>
-        <w:t>!)O</w:t>
-      </w:r>
-      <w:proofErr w:type="gramEnd"/>
-      <w:r>
-        <w:t xml:space="preserve">(n!) </w:t>
+        <w:t xml:space="preserve">O(n!)O(n!)O(n!) </w:t>
       </w:r>
       <w:r>
         <w:rPr>
@@ -911,13 +916,8 @@
         </w:rPr>
         <w:t xml:space="preserve">تعداد عملیات اصلی مورد نیاز برای تبدیل ماتریس </w:t>
       </w:r>
-      <w:proofErr w:type="spellStart"/>
-      <w:r>
-        <w:t>n×n</w:t>
-      </w:r>
-      <w:proofErr w:type="spellEnd"/>
-      <w:r>
-        <w:t xml:space="preserve"> </w:t>
+      <w:r>
+        <w:t xml:space="preserve">n×n </w:t>
       </w:r>
       <w:r>
         <w:rPr>
@@ -1481,7 +1481,6 @@
       <w:pPr>
         <w:bidi/>
         <w:rPr>
-          <w:rFonts w:hint="cs"/>
           <w:rtl/>
           <w:lang w:bidi="fa-IR"/>
         </w:rPr>
@@ -1816,74 +1815,39 @@
           <w:sz w:val="44"/>
           <w:szCs w:val="44"/>
         </w:rPr>
-        <w:t>1-final-</w:t>
-      </w:r>
-      <w:r>
+        <w:t>1-final-GUI</w:t>
+      </w:r>
+    </w:p>
+    <w:p>
+      <w:pPr>
+        <w:bidi/>
         <w:rPr>
           <w:sz w:val="44"/>
           <w:szCs w:val="44"/>
         </w:rPr>
-        <w:t>GUI</w:t>
-      </w:r>
-    </w:p>
-    <w:p>
-      <w:pPr>
-        <w:bidi/>
+      </w:pPr>
+      <w:r>
         <w:rPr>
           <w:sz w:val="44"/>
           <w:szCs w:val="44"/>
         </w:rPr>
-      </w:pPr>
-      <w:r>
+        <w:t>2-final- GUI</w:t>
+      </w:r>
+    </w:p>
+    <w:p>
+      <w:pPr>
+        <w:bidi/>
         <w:rPr>
           <w:sz w:val="44"/>
           <w:szCs w:val="44"/>
         </w:rPr>
-        <w:t>2-final-</w:t>
-      </w:r>
+      </w:pPr>
       <w:r>
         <w:rPr>
           <w:sz w:val="44"/>
           <w:szCs w:val="44"/>
         </w:rPr>
-        <w:t xml:space="preserve"> </w:t>
-      </w:r>
-      <w:r>
-        <w:rPr>
-          <w:sz w:val="44"/>
-          <w:szCs w:val="44"/>
-        </w:rPr>
-        <w:t>GUI</w:t>
-      </w:r>
-    </w:p>
-    <w:p>
-      <w:pPr>
-        <w:bidi/>
-        <w:rPr>
-          <w:sz w:val="44"/>
-          <w:szCs w:val="44"/>
-        </w:rPr>
-      </w:pPr>
-      <w:r>
-        <w:rPr>
-          <w:sz w:val="44"/>
-          <w:szCs w:val="44"/>
-        </w:rPr>
-        <w:t>3-final-</w:t>
-      </w:r>
-      <w:r>
-        <w:rPr>
-          <w:sz w:val="44"/>
-          <w:szCs w:val="44"/>
-        </w:rPr>
-        <w:t xml:space="preserve"> </w:t>
-      </w:r>
-      <w:r>
-        <w:rPr>
-          <w:sz w:val="44"/>
-          <w:szCs w:val="44"/>
-        </w:rPr>
-        <w:t>GUI</w:t>
+        <w:t>3-final- GUI</w:t>
       </w:r>
     </w:p>
     <w:p>
@@ -2094,7 +2058,6 @@
       <w:pPr>
         <w:bidi/>
         <w:rPr>
-          <w:rFonts w:hint="cs"/>
           <w:sz w:val="56"/>
           <w:szCs w:val="56"/>
           <w:rtl/>
@@ -2203,12 +2166,56 @@
       <w:pPr>
         <w:bidi/>
         <w:rPr>
+          <w:sz w:val="56"/>
+          <w:szCs w:val="56"/>
+          <w:rtl/>
+          <w:lang w:bidi="fa-IR"/>
+        </w:rPr>
+      </w:pPr>
+      <w:r>
+        <w:rPr>
+          <w:rFonts w:cs="Arial"/>
+          <w:sz w:val="56"/>
+          <w:szCs w:val="56"/>
+          <w:lang w:bidi="fa-IR"/>
+        </w:rPr>
+        <w:t>5-</w:t>
+      </w:r>
+      <w:r>
+        <w:rPr>
+          <w:sz w:val="56"/>
+          <w:szCs w:val="56"/>
+          <w:lang w:bidi="fa-IR"/>
+        </w:rPr>
+        <w:t>final1-</w:t>
+      </w:r>
+      <w:r>
+        <w:rPr>
+          <w:sz w:val="56"/>
+          <w:szCs w:val="56"/>
+          <w:lang w:bidi="fa-IR"/>
+        </w:rPr>
+        <w:t>GUI</w:t>
+      </w:r>
+      <w:r>
+        <w:rPr>
           <w:rFonts w:hint="cs"/>
           <w:sz w:val="56"/>
           <w:szCs w:val="56"/>
           <w:rtl/>
           <w:lang w:bidi="fa-IR"/>
         </w:rPr>
+        <w:t xml:space="preserve"> انکریپشن</w:t>
+      </w:r>
+    </w:p>
+    <w:p>
+      <w:pPr>
+        <w:bidi/>
+        <w:rPr>
+          <w:sz w:val="56"/>
+          <w:szCs w:val="56"/>
+          <w:lang w:bidi="fa-IR"/>
+        </w:rPr>
       </w:pPr>
       <w:r>
         <w:rPr>
@@ -2225,7 +2232,23 @@
           <w:szCs w:val="56"/>
           <w:lang w:bidi="fa-IR"/>
         </w:rPr>
-        <w:t>final1-</w:t>
+        <w:t>final</w:t>
+      </w:r>
+      <w:r>
+        <w:rPr>
+          <w:sz w:val="56"/>
+          <w:szCs w:val="56"/>
+          <w:lang w:bidi="fa-IR"/>
+        </w:rPr>
+        <w:t>2</w:t>
+      </w:r>
+      <w:r>
+        <w:rPr>
+          <w:sz w:val="56"/>
+          <w:szCs w:val="56"/>
+          <w:lang w:bidi="fa-IR"/>
+        </w:rPr>
+        <w:t>-</w:t>
       </w:r>
       <w:r>
         <w:rPr>
@@ -2243,67 +2266,6 @@
           <w:rtl/>
           <w:lang w:bidi="fa-IR"/>
         </w:rPr>
-        <w:t xml:space="preserve"> انکریپشن</w:t>
-      </w:r>
-    </w:p>
-    <w:p>
-      <w:pPr>
-        <w:bidi/>
-        <w:rPr>
-          <w:sz w:val="56"/>
-          <w:szCs w:val="56"/>
-          <w:lang w:bidi="fa-IR"/>
-        </w:rPr>
-      </w:pPr>
-      <w:r>
-        <w:rPr>
-          <w:rFonts w:cs="Arial"/>
-          <w:sz w:val="56"/>
-          <w:szCs w:val="56"/>
-          <w:lang w:bidi="fa-IR"/>
-        </w:rPr>
-        <w:t>5-</w:t>
-      </w:r>
-      <w:r>
-        <w:rPr>
-          <w:sz w:val="56"/>
-          <w:szCs w:val="56"/>
-          <w:lang w:bidi="fa-IR"/>
-        </w:rPr>
-        <w:t>final</w:t>
-      </w:r>
-      <w:r>
-        <w:rPr>
-          <w:sz w:val="56"/>
-          <w:szCs w:val="56"/>
-          <w:lang w:bidi="fa-IR"/>
-        </w:rPr>
-        <w:t>2</w:t>
-      </w:r>
-      <w:r>
-        <w:rPr>
-          <w:sz w:val="56"/>
-          <w:szCs w:val="56"/>
-          <w:lang w:bidi="fa-IR"/>
-        </w:rPr>
-        <w:t>-</w:t>
-      </w:r>
-      <w:r>
-        <w:rPr>
-          <w:sz w:val="56"/>
-          <w:szCs w:val="56"/>
-          <w:lang w:bidi="fa-IR"/>
-        </w:rPr>
-        <w:t>GUI</w:t>
-      </w:r>
-      <w:r>
-        <w:rPr>
-          <w:rFonts w:hint="cs"/>
-          <w:sz w:val="56"/>
-          <w:szCs w:val="56"/>
-          <w:rtl/>
-          <w:lang w:bidi="fa-IR"/>
-        </w:rPr>
         <w:t xml:space="preserve"> دیکریپشن</w:t>
       </w:r>
     </w:p>
@@ -2311,7 +2273,6 @@
       <w:pPr>
         <w:bidi/>
         <w:rPr>
-          <w:rFonts w:hint="cs"/>
           <w:sz w:val="56"/>
           <w:szCs w:val="56"/>
           <w:rtl/>
@@ -2417,30 +2378,7 @@
           <w:shd w:val="clear" w:color="auto" w:fill="FFFFFF"/>
         </w:rPr>
         <w:br/>
-      </w:r>
-      <w:proofErr w:type="spellStart"/>
-      <w:r>
-        <w:rPr>
-          <w:rStyle w:val="Strong"/>
-          <w:rFonts w:ascii="Tahoma" w:hAnsi="Tahoma" w:cs="Tahoma"/>
-          <w:color w:val="323232"/>
-          <w:sz w:val="48"/>
-          <w:szCs w:val="48"/>
-          <w:shd w:val="clear" w:color="auto" w:fill="FFFFFF"/>
-        </w:rPr>
-        <w:t>gui</w:t>
-      </w:r>
-      <w:proofErr w:type="spellEnd"/>
-      <w:r>
-        <w:rPr>
-          <w:rStyle w:val="Strong"/>
-          <w:rFonts w:ascii="Tahoma" w:hAnsi="Tahoma" w:cs="Tahoma"/>
-          <w:color w:val="323232"/>
-          <w:sz w:val="48"/>
-          <w:szCs w:val="48"/>
-          <w:shd w:val="clear" w:color="auto" w:fill="FFFFFF"/>
-        </w:rPr>
-        <w:t xml:space="preserve"> </w:t>
+        <w:t xml:space="preserve">gui </w:t>
       </w:r>
       <w:r>
         <w:rPr>

</xml_diff>